<commit_message>
Updated slides and reports
</commit_message>
<xml_diff>
--- a/Capstone Report.docx
+++ b/Capstone Report.docx
@@ -302,6 +302,7 @@
     <w:p>
       <w:pPr>
         <w:numPr>
+          <w:ilvl w:val="0"/>
           <w:numId w:val="0"/>
         </w:numPr>
         <w:ind w:leftChars="0"/>
@@ -325,6 +326,7 @@
     <w:p>
       <w:pPr>
         <w:numPr>
+          <w:ilvl w:val="0"/>
           <w:numId w:val="0"/>
         </w:numPr>
         <w:ind w:leftChars="0"/>
@@ -339,6 +341,7 @@
     <w:p>
       <w:pPr>
         <w:numPr>
+          <w:ilvl w:val="0"/>
           <w:numId w:val="0"/>
         </w:numPr>
         <w:ind w:leftChars="0"/>
@@ -362,6 +365,7 @@
     <w:p>
       <w:pPr>
         <w:numPr>
+          <w:ilvl w:val="0"/>
           <w:numId w:val="0"/>
         </w:numPr>
         <w:ind w:leftChars="0"/>
@@ -376,6 +380,7 @@
     <w:p>
       <w:pPr>
         <w:numPr>
+          <w:ilvl w:val="0"/>
           <w:numId w:val="0"/>
         </w:numPr>
         <w:ind w:leftChars="0"/>
@@ -399,6 +404,7 @@
     <w:p>
       <w:pPr>
         <w:numPr>
+          <w:ilvl w:val="0"/>
           <w:numId w:val="0"/>
         </w:numPr>
         <w:ind w:leftChars="0"/>
@@ -413,6 +419,7 @@
     <w:p>
       <w:pPr>
         <w:numPr>
+          <w:ilvl w:val="0"/>
           <w:numId w:val="0"/>
         </w:numPr>
         <w:ind w:leftChars="0"/>
@@ -2619,6 +2626,7 @@
             <w:insideH w:val="none" w:color="auto" w:sz="0" w:space="0"/>
             <w:insideV w:val="none" w:color="auto" w:sz="0" w:space="0"/>
           </w:tblBorders>
+          <w:shd w:val="clear" w:color="auto" w:fill="auto"/>
           <w:tblCellMar>
             <w:top w:w="0" w:type="dxa"/>
             <w:left w:w="108" w:type="dxa"/>
@@ -2767,6 +2775,169 @@
                 <w:lang w:val="en-US" w:eastAsia="zh-CN" w:bidi="ar"/>
               </w:rPr>
               <w:t>Date of transaction</w:t>
+            </w:r>
+          </w:p>
+        </w:tc>
+      </w:tr>
+      <w:tr>
+        <w:tblPrEx>
+          <w:tblBorders>
+            <w:top w:val="none" w:color="auto" w:sz="0" w:space="0"/>
+            <w:left w:val="none" w:color="auto" w:sz="0" w:space="0"/>
+            <w:bottom w:val="none" w:color="auto" w:sz="0" w:space="0"/>
+            <w:right w:val="none" w:color="auto" w:sz="0" w:space="0"/>
+            <w:insideH w:val="none" w:color="auto" w:sz="0" w:space="0"/>
+            <w:insideV w:val="none" w:color="auto" w:sz="0" w:space="0"/>
+          </w:tblBorders>
+          <w:shd w:val="clear" w:color="auto" w:fill="auto"/>
+          <w:tblCellMar>
+            <w:top w:w="0" w:type="dxa"/>
+            <w:left w:w="108" w:type="dxa"/>
+            <w:bottom w:w="0" w:type="dxa"/>
+            <w:right w:w="108" w:type="dxa"/>
+          </w:tblCellMar>
+        </w:tblPrEx>
+        <w:trPr>
+          <w:trHeight w:val="288" w:hRule="atLeast"/>
+        </w:trPr>
+        <w:tc>
+          <w:tcPr>
+            <w:tcW w:w="0" w:type="auto"/>
+            <w:tcBorders>
+              <w:top w:val="single" w:color="000000" w:sz="4" w:space="0"/>
+              <w:left w:val="single" w:color="000000" w:sz="4" w:space="0"/>
+              <w:bottom w:val="single" w:color="000000" w:sz="4" w:space="0"/>
+              <w:right w:val="single" w:color="000000" w:sz="4" w:space="0"/>
+            </w:tcBorders>
+            <w:shd w:val="clear" w:color="auto" w:fill="auto"/>
+            <w:noWrap/>
+            <w:vAlign w:val="center"/>
+          </w:tcPr>
+          <w:p>
+            <w:pPr>
+              <w:keepNext w:val="0"/>
+              <w:keepLines w:val="0"/>
+              <w:widowControl/>
+              <w:suppressLineNumbers w:val="0"/>
+              <w:jc w:val="left"/>
+              <w:textAlignment w:val="center"/>
+              <w:rPr>
+                <w:rFonts w:hint="default" w:ascii="Calibri" w:hAnsi="Calibri" w:cs="Calibri"/>
+                <w:i w:val="0"/>
+                <w:iCs w:val="0"/>
+                <w:color w:val="000000"/>
+                <w:sz w:val="24"/>
+                <w:szCs w:val="24"/>
+                <w:u w:val="none"/>
+              </w:rPr>
+            </w:pPr>
+            <w:r>
+              <w:rPr>
+                <w:rFonts w:hint="default" w:ascii="Calibri" w:hAnsi="Calibri" w:eastAsia="宋体" w:cs="Calibri"/>
+                <w:i w:val="0"/>
+                <w:iCs w:val="0"/>
+                <w:color w:val="000000"/>
+                <w:kern w:val="0"/>
+                <w:sz w:val="24"/>
+                <w:szCs w:val="24"/>
+                <w:u w:val="none"/>
+                <w:lang w:val="en-US" w:eastAsia="zh-CN" w:bidi="ar"/>
+              </w:rPr>
+              <w:t>Street_Name</w:t>
+            </w:r>
+          </w:p>
+        </w:tc>
+        <w:tc>
+          <w:tcPr>
+            <w:tcW w:w="0" w:type="auto"/>
+            <w:tcBorders>
+              <w:top w:val="single" w:color="000000" w:sz="4" w:space="0"/>
+              <w:left w:val="single" w:color="000000" w:sz="4" w:space="0"/>
+              <w:bottom w:val="single" w:color="000000" w:sz="4" w:space="0"/>
+              <w:right w:val="single" w:color="000000" w:sz="4" w:space="0"/>
+            </w:tcBorders>
+            <w:shd w:val="clear" w:color="auto" w:fill="auto"/>
+            <w:noWrap/>
+            <w:vAlign w:val="center"/>
+          </w:tcPr>
+          <w:p>
+            <w:pPr>
+              <w:keepNext w:val="0"/>
+              <w:keepLines w:val="0"/>
+              <w:widowControl/>
+              <w:suppressLineNumbers w:val="0"/>
+              <w:jc w:val="left"/>
+              <w:textAlignment w:val="center"/>
+              <w:rPr>
+                <w:rFonts w:hint="default" w:ascii="Calibri" w:hAnsi="Calibri" w:cs="Calibri"/>
+                <w:i w:val="0"/>
+                <w:iCs w:val="0"/>
+                <w:color w:val="000000"/>
+                <w:sz w:val="24"/>
+                <w:szCs w:val="24"/>
+                <w:u w:val="none"/>
+              </w:rPr>
+            </w:pPr>
+            <w:r>
+              <w:rPr>
+                <w:rFonts w:hint="default" w:ascii="Calibri" w:hAnsi="Calibri" w:eastAsia="宋体" w:cs="Calibri"/>
+                <w:i w:val="0"/>
+                <w:iCs w:val="0"/>
+                <w:color w:val="000000"/>
+                <w:kern w:val="0"/>
+                <w:sz w:val="24"/>
+                <w:szCs w:val="24"/>
+                <w:u w:val="none"/>
+                <w:lang w:val="en-US" w:eastAsia="zh-CN" w:bidi="ar"/>
+              </w:rPr>
+              <w:t>String</w:t>
+            </w:r>
+          </w:p>
+        </w:tc>
+        <w:tc>
+          <w:tcPr>
+            <w:tcW w:w="4327" w:type="dxa"/>
+            <w:tcBorders>
+              <w:top w:val="single" w:color="000000" w:sz="4" w:space="0"/>
+              <w:left w:val="single" w:color="000000" w:sz="4" w:space="0"/>
+              <w:bottom w:val="single" w:color="000000" w:sz="4" w:space="0"/>
+              <w:right w:val="single" w:color="000000" w:sz="4" w:space="0"/>
+            </w:tcBorders>
+            <w:shd w:val="clear" w:color="auto" w:fill="auto"/>
+            <w:noWrap/>
+            <w:vAlign w:val="center"/>
+          </w:tcPr>
+          <w:p>
+            <w:pPr>
+              <w:keepNext w:val="0"/>
+              <w:keepLines w:val="0"/>
+              <w:widowControl/>
+              <w:suppressLineNumbers w:val="0"/>
+              <w:jc w:val="left"/>
+              <w:textAlignment w:val="center"/>
+              <w:rPr>
+                <w:rFonts w:hint="default" w:ascii="Calibri" w:hAnsi="Calibri" w:cs="Calibri"/>
+                <w:i w:val="0"/>
+                <w:iCs w:val="0"/>
+                <w:color w:val="000000"/>
+                <w:sz w:val="24"/>
+                <w:szCs w:val="24"/>
+                <w:u w:val="none"/>
+              </w:rPr>
+            </w:pPr>
+            <w:r>
+              <w:rPr>
+                <w:rFonts w:hint="default" w:ascii="Calibri" w:hAnsi="Calibri" w:eastAsia="宋体" w:cs="Calibri"/>
+                <w:i w:val="0"/>
+                <w:iCs w:val="0"/>
+                <w:color w:val="000000"/>
+                <w:kern w:val="0"/>
+                <w:sz w:val="24"/>
+                <w:szCs w:val="24"/>
+                <w:u w:val="none"/>
+                <w:lang w:val="en-US" w:eastAsia="zh-CN" w:bidi="ar"/>
+              </w:rPr>
+              <w:t>Address of unit</w:t>
             </w:r>
           </w:p>
         </w:tc>
@@ -2834,7 +3005,7 @@
                 <w:u w:val="none"/>
                 <w:lang w:val="en-US" w:eastAsia="zh-CN" w:bidi="ar"/>
               </w:rPr>
-              <w:t>Street_Name</w:t>
+              <w:t>Type_of_Sale</w:t>
             </w:r>
           </w:p>
         </w:tc>
@@ -2928,7 +3099,7 @@
                 <w:u w:val="none"/>
                 <w:lang w:val="en-US" w:eastAsia="zh-CN" w:bidi="ar"/>
               </w:rPr>
-              <w:t>Address of unit</w:t>
+              <w:t>New Sale, Sub sale, Resale</w:t>
             </w:r>
           </w:p>
         </w:tc>
@@ -2943,6 +3114,7 @@
             <w:insideH w:val="none" w:color="auto" w:sz="0" w:space="0"/>
             <w:insideV w:val="none" w:color="auto" w:sz="0" w:space="0"/>
           </w:tblBorders>
+          <w:shd w:val="clear" w:color="auto" w:fill="auto"/>
           <w:tblCellMar>
             <w:top w:w="0" w:type="dxa"/>
             <w:left w:w="108" w:type="dxa"/>
@@ -2996,7 +3168,7 @@
                 <w:u w:val="none"/>
                 <w:lang w:val="en-US" w:eastAsia="zh-CN" w:bidi="ar"/>
               </w:rPr>
-              <w:t>Type_of_Sale</w:t>
+              <w:t>Property_Type</w:t>
             </w:r>
           </w:p>
         </w:tc>
@@ -3090,7 +3262,7 @@
                 <w:u w:val="none"/>
                 <w:lang w:val="en-US" w:eastAsia="zh-CN" w:bidi="ar"/>
               </w:rPr>
-              <w:t>New Sale, Sub sale, Resale</w:t>
+              <w:t>Apartment, Condominium</w:t>
             </w:r>
           </w:p>
         </w:tc>
@@ -3105,168 +3277,7 @@
             <w:insideH w:val="none" w:color="auto" w:sz="0" w:space="0"/>
             <w:insideV w:val="none" w:color="auto" w:sz="0" w:space="0"/>
           </w:tblBorders>
-          <w:tblCellMar>
-            <w:top w:w="0" w:type="dxa"/>
-            <w:left w:w="108" w:type="dxa"/>
-            <w:bottom w:w="0" w:type="dxa"/>
-            <w:right w:w="108" w:type="dxa"/>
-          </w:tblCellMar>
-        </w:tblPrEx>
-        <w:trPr>
-          <w:trHeight w:val="288" w:hRule="atLeast"/>
-        </w:trPr>
-        <w:tc>
-          <w:tcPr>
-            <w:tcW w:w="0" w:type="auto"/>
-            <w:tcBorders>
-              <w:top w:val="single" w:color="000000" w:sz="4" w:space="0"/>
-              <w:left w:val="single" w:color="000000" w:sz="4" w:space="0"/>
-              <w:bottom w:val="single" w:color="000000" w:sz="4" w:space="0"/>
-              <w:right w:val="single" w:color="000000" w:sz="4" w:space="0"/>
-            </w:tcBorders>
-            <w:shd w:val="clear" w:color="auto" w:fill="auto"/>
-            <w:noWrap/>
-            <w:vAlign w:val="center"/>
-          </w:tcPr>
-          <w:p>
-            <w:pPr>
-              <w:keepNext w:val="0"/>
-              <w:keepLines w:val="0"/>
-              <w:widowControl/>
-              <w:suppressLineNumbers w:val="0"/>
-              <w:jc w:val="left"/>
-              <w:textAlignment w:val="center"/>
-              <w:rPr>
-                <w:rFonts w:hint="default" w:ascii="Calibri" w:hAnsi="Calibri" w:cs="Calibri"/>
-                <w:i w:val="0"/>
-                <w:iCs w:val="0"/>
-                <w:color w:val="000000"/>
-                <w:sz w:val="24"/>
-                <w:szCs w:val="24"/>
-                <w:u w:val="none"/>
-              </w:rPr>
-            </w:pPr>
-            <w:r>
-              <w:rPr>
-                <w:rFonts w:hint="default" w:ascii="Calibri" w:hAnsi="Calibri" w:eastAsia="宋体" w:cs="Calibri"/>
-                <w:i w:val="0"/>
-                <w:iCs w:val="0"/>
-                <w:color w:val="000000"/>
-                <w:kern w:val="0"/>
-                <w:sz w:val="24"/>
-                <w:szCs w:val="24"/>
-                <w:u w:val="none"/>
-                <w:lang w:val="en-US" w:eastAsia="zh-CN" w:bidi="ar"/>
-              </w:rPr>
-              <w:t>Property_Type</w:t>
-            </w:r>
-          </w:p>
-        </w:tc>
-        <w:tc>
-          <w:tcPr>
-            <w:tcW w:w="0" w:type="auto"/>
-            <w:tcBorders>
-              <w:top w:val="single" w:color="000000" w:sz="4" w:space="0"/>
-              <w:left w:val="single" w:color="000000" w:sz="4" w:space="0"/>
-              <w:bottom w:val="single" w:color="000000" w:sz="4" w:space="0"/>
-              <w:right w:val="single" w:color="000000" w:sz="4" w:space="0"/>
-            </w:tcBorders>
-            <w:shd w:val="clear" w:color="auto" w:fill="auto"/>
-            <w:noWrap/>
-            <w:vAlign w:val="center"/>
-          </w:tcPr>
-          <w:p>
-            <w:pPr>
-              <w:keepNext w:val="0"/>
-              <w:keepLines w:val="0"/>
-              <w:widowControl/>
-              <w:suppressLineNumbers w:val="0"/>
-              <w:jc w:val="left"/>
-              <w:textAlignment w:val="center"/>
-              <w:rPr>
-                <w:rFonts w:hint="default" w:ascii="Calibri" w:hAnsi="Calibri" w:cs="Calibri"/>
-                <w:i w:val="0"/>
-                <w:iCs w:val="0"/>
-                <w:color w:val="000000"/>
-                <w:sz w:val="24"/>
-                <w:szCs w:val="24"/>
-                <w:u w:val="none"/>
-              </w:rPr>
-            </w:pPr>
-            <w:r>
-              <w:rPr>
-                <w:rFonts w:hint="default" w:ascii="Calibri" w:hAnsi="Calibri" w:eastAsia="宋体" w:cs="Calibri"/>
-                <w:i w:val="0"/>
-                <w:iCs w:val="0"/>
-                <w:color w:val="000000"/>
-                <w:kern w:val="0"/>
-                <w:sz w:val="24"/>
-                <w:szCs w:val="24"/>
-                <w:u w:val="none"/>
-                <w:lang w:val="en-US" w:eastAsia="zh-CN" w:bidi="ar"/>
-              </w:rPr>
-              <w:t>String</w:t>
-            </w:r>
-          </w:p>
-        </w:tc>
-        <w:tc>
-          <w:tcPr>
-            <w:tcW w:w="4327" w:type="dxa"/>
-            <w:tcBorders>
-              <w:top w:val="single" w:color="000000" w:sz="4" w:space="0"/>
-              <w:left w:val="single" w:color="000000" w:sz="4" w:space="0"/>
-              <w:bottom w:val="single" w:color="000000" w:sz="4" w:space="0"/>
-              <w:right w:val="single" w:color="000000" w:sz="4" w:space="0"/>
-            </w:tcBorders>
-            <w:shd w:val="clear" w:color="auto" w:fill="auto"/>
-            <w:noWrap/>
-            <w:vAlign w:val="center"/>
-          </w:tcPr>
-          <w:p>
-            <w:pPr>
-              <w:keepNext w:val="0"/>
-              <w:keepLines w:val="0"/>
-              <w:widowControl/>
-              <w:suppressLineNumbers w:val="0"/>
-              <w:jc w:val="left"/>
-              <w:textAlignment w:val="center"/>
-              <w:rPr>
-                <w:rFonts w:hint="default" w:ascii="Calibri" w:hAnsi="Calibri" w:cs="Calibri"/>
-                <w:i w:val="0"/>
-                <w:iCs w:val="0"/>
-                <w:color w:val="000000"/>
-                <w:sz w:val="24"/>
-                <w:szCs w:val="24"/>
-                <w:u w:val="none"/>
-              </w:rPr>
-            </w:pPr>
-            <w:r>
-              <w:rPr>
-                <w:rFonts w:hint="default" w:ascii="Calibri" w:hAnsi="Calibri" w:eastAsia="宋体" w:cs="Calibri"/>
-                <w:i w:val="0"/>
-                <w:iCs w:val="0"/>
-                <w:color w:val="000000"/>
-                <w:kern w:val="0"/>
-                <w:sz w:val="24"/>
-                <w:szCs w:val="24"/>
-                <w:u w:val="none"/>
-                <w:lang w:val="en-US" w:eastAsia="zh-CN" w:bidi="ar"/>
-              </w:rPr>
-              <w:t>Apartment, Condominium</w:t>
-            </w:r>
-          </w:p>
-        </w:tc>
-      </w:tr>
-      <w:tr>
-        <w:tblPrEx>
-          <w:tblBorders>
-            <w:top w:val="none" w:color="auto" w:sz="0" w:space="0"/>
-            <w:left w:val="none" w:color="auto" w:sz="0" w:space="0"/>
-            <w:bottom w:val="none" w:color="auto" w:sz="0" w:space="0"/>
-            <w:right w:val="none" w:color="auto" w:sz="0" w:space="0"/>
-            <w:insideH w:val="none" w:color="auto" w:sz="0" w:space="0"/>
-            <w:insideV w:val="none" w:color="auto" w:sz="0" w:space="0"/>
-          </w:tblBorders>
+          <w:shd w:val="clear" w:color="auto" w:fill="auto"/>
           <w:tblCellMar>
             <w:top w:w="0" w:type="dxa"/>
             <w:left w:w="108" w:type="dxa"/>
@@ -6775,6 +6786,7 @@
             <w:insideH w:val="none" w:color="auto" w:sz="0" w:space="0"/>
             <w:insideV w:val="none" w:color="auto" w:sz="0" w:space="0"/>
           </w:tblBorders>
+          <w:shd w:val="clear" w:color="auto" w:fill="auto"/>
           <w:tblCellMar>
             <w:top w:w="0" w:type="dxa"/>
             <w:left w:w="108" w:type="dxa"/>
@@ -7099,6 +7111,7 @@
             <w:insideH w:val="none" w:color="auto" w:sz="0" w:space="0"/>
             <w:insideV w:val="none" w:color="auto" w:sz="0" w:space="0"/>
           </w:tblBorders>
+          <w:shd w:val="clear" w:color="auto" w:fill="auto"/>
           <w:tblCellMar>
             <w:top w:w="0" w:type="dxa"/>
             <w:left w:w="108" w:type="dxa"/>
@@ -7423,6 +7436,7 @@
             <w:insideH w:val="none" w:color="auto" w:sz="0" w:space="0"/>
             <w:insideV w:val="none" w:color="auto" w:sz="0" w:space="0"/>
           </w:tblBorders>
+          <w:shd w:val="clear" w:color="auto" w:fill="auto"/>
           <w:tblCellMar>
             <w:top w:w="0" w:type="dxa"/>
             <w:left w:w="108" w:type="dxa"/>
@@ -7585,6 +7599,7 @@
             <w:insideH w:val="none" w:color="auto" w:sz="0" w:space="0"/>
             <w:insideV w:val="none" w:color="auto" w:sz="0" w:space="0"/>
           </w:tblBorders>
+          <w:shd w:val="clear" w:color="auto" w:fill="auto"/>
           <w:tblCellMar>
             <w:top w:w="0" w:type="dxa"/>
             <w:left w:w="108" w:type="dxa"/>
@@ -12143,8 +12158,6 @@
           <w:lang w:val="en-SG"/>
         </w:rPr>
       </w:pPr>
-      <w:bookmarkStart w:id="0" w:name="_GoBack"/>
-      <w:bookmarkEnd w:id="0"/>
       <w:r>
         <w:rPr>
           <w:rFonts w:hint="default" w:ascii="Calibri" w:hAnsi="Calibri" w:cs="Calibri"/>
@@ -13875,6 +13888,54 @@
         </w:rPr>
         <w:t>- Explore into other possible models or optimising on the models parameter may give us a predictive model with higher accuracy.</w:t>
       </w:r>
+    </w:p>
+    <w:p>
+      <w:pPr>
+        <w:numPr>
+          <w:ilvl w:val="0"/>
+          <w:numId w:val="0"/>
+        </w:numPr>
+        <w:rPr>
+          <w:rFonts w:hint="default" w:ascii="Calibri" w:hAnsi="Calibri" w:cs="Calibri"/>
+          <w:i w:val="0"/>
+          <w:iCs w:val="0"/>
+          <w:sz w:val="24"/>
+          <w:szCs w:val="24"/>
+          <w:u w:val="none"/>
+          <w:lang w:val="en-SG"/>
+        </w:rPr>
+      </w:pPr>
+    </w:p>
+    <w:p>
+      <w:pPr>
+        <w:numPr>
+          <w:ilvl w:val="0"/>
+          <w:numId w:val="0"/>
+        </w:numPr>
+        <w:rPr>
+          <w:rFonts w:hint="default" w:ascii="Calibri" w:hAnsi="Calibri" w:cs="Calibri"/>
+          <w:i w:val="0"/>
+          <w:iCs w:val="0"/>
+          <w:sz w:val="24"/>
+          <w:szCs w:val="24"/>
+          <w:u w:val="none"/>
+          <w:lang w:val="en-SG"/>
+        </w:rPr>
+      </w:pPr>
+      <w:r>
+        <w:rPr>
+          <w:rFonts w:hint="default" w:ascii="Calibri" w:hAnsi="Calibri" w:cs="Calibri"/>
+          <w:i w:val="0"/>
+          <w:iCs w:val="0"/>
+          <w:sz w:val="24"/>
+          <w:szCs w:val="24"/>
+          <w:u w:val="none"/>
+          <w:lang w:val="en-SG"/>
+        </w:rPr>
+        <w:t>- Develop a scraper to extract property listings from listing site to plug into the model and return if the listings are under or over-valued.</w:t>
+      </w:r>
+      <w:bookmarkStart w:id="0" w:name="_GoBack"/>
+      <w:bookmarkEnd w:id="0"/>
     </w:p>
     <w:p>
       <w:pPr>
@@ -14106,7 +14167,7 @@
     <w:lsdException w:unhideWhenUsed="0" w:uiPriority="0" w:semiHidden="0" w:name="Body Text Indent 2"/>
     <w:lsdException w:unhideWhenUsed="0" w:uiPriority="0" w:semiHidden="0" w:name="Body Text Indent 3"/>
     <w:lsdException w:unhideWhenUsed="0" w:uiPriority="0" w:semiHidden="0" w:name="Block Text"/>
-    <w:lsdException w:unhideWhenUsed="0" w:uiPriority="0" w:semiHidden="0" w:name="Hyperlink"/>
+    <w:lsdException w:qFormat="1" w:unhideWhenUsed="0" w:uiPriority="0" w:semiHidden="0" w:name="Hyperlink"/>
     <w:lsdException w:unhideWhenUsed="0" w:uiPriority="0" w:semiHidden="0" w:name="FollowedHyperlink"/>
     <w:lsdException w:qFormat="1" w:unhideWhenUsed="0" w:uiPriority="0" w:semiHidden="0" w:name="Strong"/>
     <w:lsdException w:qFormat="1" w:unhideWhenUsed="0" w:uiPriority="0" w:semiHidden="0" w:name="Emphasis"/>
@@ -14302,6 +14363,7 @@
   <w:style w:type="character" w:styleId="4">
     <w:name w:val="Hyperlink"/>
     <w:basedOn w:val="2"/>
+    <w:qFormat/>
     <w:uiPriority w:val="0"/>
     <w:rPr>
       <w:color w:val="0000FF"/>

</xml_diff>